<commit_message>
running\ directory, updated documentation, minor refactoring, spinup placeholder added, verify directory attributes,
</commit_message>
<xml_diff>
--- a/documentation/OPBM__command_line_overview.docx
+++ b/documentation/OPBM__command_line_overview.docx
@@ -981,6 +981,30 @@
         <w:spacing w:after="0"/>
         <w:rPr>
           <w:rFonts w:asciiTheme="minorHAnsi" w:hAnsiTheme="minorHAnsi" w:cstheme="minorHAnsi"/>
+          <w:i/>
+        </w:rPr>
+      </w:pPr>
+      <w:r>
+        <w:rPr>
+          <w:rFonts w:asciiTheme="minorHAnsi" w:hAnsiTheme="minorHAnsi" w:cstheme="minorHAnsi"/>
+          <w:i/>
+        </w:rPr>
+        <w:t>Note:  A -restart option is NOT provided because OPBM contains internal logic which will instruct it to restart a benchmark if one was in progress when OPBM last exited, regardless of whether it exited cleanly or not.  To prevent OPBM from re-starting automatically, clear out all files in the c:\users\user\opbm\running\ directory.</w:t>
+      </w:r>
+    </w:p>
+    <w:p>
+      <w:pPr>
+        <w:spacing w:after="0"/>
+        <w:rPr>
+          <w:rFonts w:asciiTheme="minorHAnsi" w:hAnsiTheme="minorHAnsi" w:cstheme="minorHAnsi"/>
+        </w:rPr>
+      </w:pPr>
+    </w:p>
+    <w:p>
+      <w:pPr>
+        <w:spacing w:after="0"/>
+        <w:rPr>
+          <w:rFonts w:asciiTheme="minorHAnsi" w:hAnsiTheme="minorHAnsi" w:cstheme="minorHAnsi"/>
         </w:rPr>
       </w:pPr>
       <w:r>
@@ -1282,7 +1306,14 @@
         <w:rPr>
           <w:rFonts w:asciiTheme="minorHAnsi" w:hAnsiTheme="minorHAnsi" w:cstheme="minorHAnsi"/>
         </w:rPr>
-        <w:t>perform several steps such as navigate through pages</w:t>
+        <w:t xml:space="preserve">perform several steps such as navigate </w:t>
+      </w:r>
+      <w:r>
+        <w:rPr>
+          <w:rFonts w:asciiTheme="minorHAnsi" w:hAnsiTheme="minorHAnsi" w:cstheme="minorHAnsi"/>
+        </w:rPr>
+        <w:lastRenderedPageBreak/>
+        <w:t>through pages</w:t>
       </w:r>
       <w:r>
         <w:rPr>
@@ -1337,37 +1368,17 @@
     </w:p>
     <w:p>
       <w:pPr>
-        <w:tabs>
-          <w:tab w:val="clear" w:pos="720"/>
-        </w:tabs>
-        <w:suppressAutoHyphens w:val="0"/>
-        <w:rPr>
-          <w:rFonts w:asciiTheme="minorHAnsi" w:hAnsiTheme="minorHAnsi" w:cstheme="minorHAnsi"/>
-          <w:b/>
-        </w:rPr>
-      </w:pPr>
-      <w:r>
-        <w:rPr>
-          <w:rFonts w:asciiTheme="minorHAnsi" w:hAnsiTheme="minorHAnsi" w:cstheme="minorHAnsi"/>
-          <w:b/>
-        </w:rPr>
-        <w:br w:type="page"/>
-      </w:r>
-    </w:p>
-    <w:p>
-      <w:pPr>
-        <w:spacing w:after="0"/>
-        <w:rPr>
-          <w:rFonts w:asciiTheme="minorHAnsi" w:hAnsiTheme="minorHAnsi" w:cstheme="minorHAnsi"/>
-          <w:b/>
-        </w:rPr>
-      </w:pPr>
-      <w:r>
-        <w:rPr>
-          <w:rFonts w:asciiTheme="minorHAnsi" w:hAnsiTheme="minorHAnsi" w:cstheme="minorHAnsi"/>
-          <w:b/>
-        </w:rPr>
-        <w:lastRenderedPageBreak/>
+        <w:spacing w:after="0"/>
+        <w:rPr>
+          <w:rFonts w:asciiTheme="minorHAnsi" w:hAnsiTheme="minorHAnsi" w:cstheme="minorHAnsi"/>
+          <w:b/>
+        </w:rPr>
+      </w:pPr>
+      <w:r>
+        <w:rPr>
+          <w:rFonts w:asciiTheme="minorHAnsi" w:hAnsiTheme="minorHAnsi" w:cstheme="minorHAnsi"/>
+          <w:b/>
+        </w:rPr>
         <w:t xml:space="preserve">To execute this </w:t>
       </w:r>
       <w:r>
@@ -1568,14 +1579,6 @@
       <w:pPr>
         <w:spacing w:after="0"/>
         <w:rPr>
-          <w:rFonts w:asciiTheme="minorHAnsi" w:hAnsiTheme="minorHAnsi" w:cstheme="minorHAnsi"/>
-        </w:rPr>
-      </w:pPr>
-    </w:p>
-    <w:p>
-      <w:pPr>
-        <w:spacing w:after="0"/>
-        <w:rPr>
           <w:rFonts w:ascii="Courier New" w:hAnsi="Courier New" w:cs="Courier New"/>
         </w:rPr>
       </w:pPr>
@@ -1665,14 +1668,6 @@
       <w:pPr>
         <w:spacing w:after="0"/>
         <w:rPr>
-          <w:rFonts w:asciiTheme="minorHAnsi" w:hAnsiTheme="minorHAnsi" w:cstheme="minorHAnsi"/>
-        </w:rPr>
-      </w:pPr>
-    </w:p>
-    <w:p>
-      <w:pPr>
-        <w:spacing w:after="0"/>
-        <w:rPr>
           <w:rFonts w:ascii="Courier New" w:hAnsi="Courier New" w:cs="Courier New"/>
         </w:rPr>
       </w:pPr>
@@ -1790,14 +1785,6 @@
       <w:pPr>
         <w:spacing w:after="0"/>
         <w:rPr>
-          <w:rFonts w:asciiTheme="minorHAnsi" w:hAnsiTheme="minorHAnsi" w:cstheme="minorHAnsi"/>
-        </w:rPr>
-      </w:pPr>
-    </w:p>
-    <w:p>
-      <w:pPr>
-        <w:spacing w:after="0"/>
-        <w:rPr>
           <w:rFonts w:ascii="Courier New" w:hAnsi="Courier New" w:cs="Courier New"/>
         </w:rPr>
       </w:pPr>
@@ -2059,16 +2046,35 @@
         <w:ind w:left="720"/>
         <w:rPr>
           <w:rFonts w:asciiTheme="minorHAnsi" w:hAnsiTheme="minorHAnsi" w:cstheme="minorHAnsi"/>
-        </w:rPr>
-      </w:pPr>
-      <w:r>
-        <w:rPr>
-          <w:rFonts w:asciiTheme="minorHAnsi" w:hAnsiTheme="minorHAnsi" w:cstheme="minorHAnsi"/>
-          <w:b/>
           <w:i/>
         </w:rPr>
+      </w:pPr>
+      <w:proofErr w:type="gramStart"/>
+      <w:r>
+        <w:rPr>
+          <w:rFonts w:asciiTheme="minorHAnsi" w:hAnsiTheme="minorHAnsi" w:cstheme="minorHAnsi"/>
+          <w:b/>
+          <w:i/>
+        </w:rPr>
         <w:t>sample.txt</w:t>
       </w:r>
+      <w:proofErr w:type="gramEnd"/>
+      <w:r>
+        <w:rPr>
+          <w:rFonts w:asciiTheme="minorHAnsi" w:hAnsiTheme="minorHAnsi" w:cstheme="minorHAnsi"/>
+          <w:i/>
+        </w:rPr>
+        <w:t xml:space="preserve"> contains six lines (line numbers are for illustration only, do not use them):</w:t>
+      </w:r>
+    </w:p>
+    <w:p>
+      <w:pPr>
+        <w:spacing w:after="0"/>
+        <w:ind w:left="720"/>
+        <w:rPr>
+          <w:rFonts w:asciiTheme="minorHAnsi" w:hAnsiTheme="minorHAnsi" w:cstheme="minorHAnsi"/>
+        </w:rPr>
+      </w:pPr>
     </w:p>
     <w:p>
       <w:pPr>
@@ -2457,37 +2463,36 @@
         <w:rPr>
           <w:rFonts w:asciiTheme="minorHAnsi" w:hAnsiTheme="minorHAnsi" w:cstheme="minorHAnsi"/>
         </w:rPr>
-        <w:t>.  The line numbers are used for illustration here and SHOULD NOT be used in the actual sample.txt file.</w:t>
-      </w:r>
-    </w:p>
-    <w:p>
-      <w:pPr>
-        <w:spacing w:after="0"/>
-        <w:rPr>
-          <w:rFonts w:asciiTheme="minorHAnsi" w:hAnsiTheme="minorHAnsi" w:cstheme="minorHAnsi"/>
-        </w:rPr>
-      </w:pPr>
-    </w:p>
-    <w:p>
-      <w:pPr>
-        <w:spacing w:after="0"/>
-        <w:rPr>
-          <w:rFonts w:asciiTheme="minorHAnsi" w:hAnsiTheme="minorHAnsi" w:cstheme="minorHAnsi"/>
-          <w:i/>
-        </w:rPr>
-      </w:pPr>
-      <w:r>
-        <w:rPr>
-          <w:rFonts w:asciiTheme="minorHAnsi" w:hAnsiTheme="minorHAnsi" w:cstheme="minorHAnsi"/>
-          <w:i/>
-        </w:rPr>
-        <w:t>Just include “-</w:t>
+        <w:t>.  The line numbers are used for illustration here and SHOULD NOT be used in the actual sample.txt file</w:t>
+      </w:r>
+      <w:r>
+        <w:rPr>
+          <w:rFonts w:asciiTheme="minorHAnsi" w:hAnsiTheme="minorHAnsi" w:cstheme="minorHAnsi"/>
+        </w:rPr>
+        <w:t xml:space="preserve"> (each line should begin with j</w:t>
+      </w:r>
+      <w:r>
+        <w:rPr>
+          <w:rFonts w:asciiTheme="minorHAnsi" w:hAnsiTheme="minorHAnsi" w:cstheme="minorHAnsi"/>
+        </w:rPr>
+        <w:t xml:space="preserve">ust </w:t>
+      </w:r>
+      <w:r>
+        <w:rPr>
+          <w:rFonts w:asciiTheme="minorHAnsi" w:hAnsiTheme="minorHAnsi" w:cstheme="minorHAnsi"/>
+        </w:rPr>
+        <w:t xml:space="preserve">the </w:t>
+      </w:r>
+      <w:r>
+        <w:rPr>
+          <w:rFonts w:asciiTheme="minorHAnsi" w:hAnsiTheme="minorHAnsi" w:cstheme="minorHAnsi"/>
+        </w:rPr>
+        <w:t>“-</w:t>
       </w:r>
       <w:proofErr w:type="spellStart"/>
       <w:r>
         <w:rPr>
           <w:rFonts w:asciiTheme="minorHAnsi" w:hAnsiTheme="minorHAnsi" w:cstheme="minorHAnsi"/>
-          <w:i/>
         </w:rPr>
         <w:t>atom</w:t>
       </w:r>
@@ -2495,7 +2500,6 @@
       <w:r>
         <w:rPr>
           <w:rFonts w:asciiTheme="minorHAnsi" w:hAnsiTheme="minorHAnsi" w:cstheme="minorHAnsi"/>
-          <w:i/>
         </w:rPr>
         <w:t>:wordalice</w:t>
       </w:r>
@@ -2504,9 +2508,44 @@
       <w:r>
         <w:rPr>
           <w:rFonts w:asciiTheme="minorHAnsi" w:hAnsiTheme="minorHAnsi" w:cstheme="minorHAnsi"/>
-          <w:i/>
-        </w:rPr>
-        <w:t>” on a line by itself with nothing else, for example.</w:t>
+        </w:rPr>
+        <w:t xml:space="preserve">” </w:t>
+      </w:r>
+      <w:r>
+        <w:rPr>
+          <w:rFonts w:asciiTheme="minorHAnsi" w:hAnsiTheme="minorHAnsi" w:cstheme="minorHAnsi"/>
+        </w:rPr>
+        <w:t xml:space="preserve">portion </w:t>
+      </w:r>
+      <w:r>
+        <w:rPr>
+          <w:rFonts w:asciiTheme="minorHAnsi" w:hAnsiTheme="minorHAnsi" w:cstheme="minorHAnsi"/>
+        </w:rPr>
+        <w:t>with nothing else</w:t>
+      </w:r>
+      <w:r>
+        <w:rPr>
+          <w:rFonts w:asciiTheme="minorHAnsi" w:hAnsiTheme="minorHAnsi" w:cstheme="minorHAnsi"/>
+        </w:rPr>
+        <w:t xml:space="preserve"> preceding or following</w:t>
+      </w:r>
+      <w:r>
+        <w:rPr>
+          <w:rFonts w:asciiTheme="minorHAnsi" w:hAnsiTheme="minorHAnsi" w:cstheme="minorHAnsi"/>
+        </w:rPr>
+        <w:t>, for example</w:t>
+      </w:r>
+      <w:r>
+        <w:rPr>
+          <w:rFonts w:asciiTheme="minorHAnsi" w:hAnsiTheme="minorHAnsi" w:cstheme="minorHAnsi"/>
+        </w:rPr>
+        <w:t>)</w:t>
+      </w:r>
+      <w:r>
+        <w:rPr>
+          <w:rFonts w:asciiTheme="minorHAnsi" w:hAnsiTheme="minorHAnsi" w:cstheme="minorHAnsi"/>
+        </w:rPr>
+        <w:t>.</w:t>
       </w:r>
     </w:p>
     <w:p>
@@ -2565,6 +2604,8 @@
           <w:rFonts w:asciiTheme="minorHAnsi" w:hAnsiTheme="minorHAnsi" w:cstheme="minorHAnsi"/>
         </w:rPr>
       </w:pPr>
+      <w:bookmarkStart w:id="0" w:name="_GoBack"/>
+      <w:bookmarkEnd w:id="0"/>
       <w:r>
         <w:rPr>
           <w:rFonts w:asciiTheme="minorHAnsi" w:hAnsiTheme="minorHAnsi" w:cstheme="minorHAnsi"/>
@@ -3989,8 +4030,6 @@
           <w:rFonts w:asciiTheme="minorHAnsi" w:hAnsiTheme="minorHAnsi" w:cstheme="minorHAnsi"/>
         </w:rPr>
       </w:pPr>
-      <w:bookmarkStart w:id="0" w:name="_GoBack"/>
-      <w:bookmarkEnd w:id="0"/>
     </w:p>
     <w:p>
       <w:pPr>

</xml_diff>

<commit_message>
Change to Alice's Acrobat Reader manipulation to page up twice while going through rotation sequence, so it views four pages per orientation, last page, last-but-one, last-but-two, and first page, updated command-line documentation to explain that the user must be in the directory of the opbm.jar to launch OPBM using java.exe.
</commit_message>
<xml_diff>
--- a/documentation/OPBM__command_line_overview.docx
+++ b/documentation/OPBM__command_line_overview.docx
@@ -364,87 +364,161 @@
           <w:rFonts w:ascii="Courier New" w:hAnsi="Courier New" w:cs="Courier New"/>
           <w:b/>
         </w:rPr>
+        <w:t>cd</w:t>
+      </w:r>
+      <w:proofErr w:type="gramEnd"/>
+      <w:r>
+        <w:rPr>
+          <w:rFonts w:ascii="Courier New" w:hAnsi="Courier New" w:cs="Courier New"/>
+          <w:b/>
+        </w:rPr>
+        <w:t xml:space="preserve"> c:\location\of\jar\</w:t>
+      </w:r>
+    </w:p>
+    <w:p>
+      <w:pPr>
+        <w:spacing w:after="0"/>
+        <w:rPr>
+          <w:rFonts w:ascii="Courier New" w:hAnsi="Courier New" w:cs="Courier New"/>
+          <w:b/>
+        </w:rPr>
+      </w:pPr>
+      <w:r>
+        <w:rPr>
+          <w:rFonts w:ascii="Courier New" w:hAnsi="Courier New" w:cs="Courier New"/>
+          <w:b/>
+        </w:rPr>
+        <w:tab/>
+      </w:r>
+      <w:r>
+        <w:rPr>
+          <w:rFonts w:ascii="Courier New" w:hAnsi="Courier New" w:cs="Courier New"/>
+          <w:b/>
+        </w:rPr>
+        <w:t>2</w:t>
+      </w:r>
+      <w:proofErr w:type="gramStart"/>
+      <w:r>
+        <w:rPr>
+          <w:rFonts w:ascii="Courier New" w:hAnsi="Courier New" w:cs="Courier New"/>
+          <w:b/>
+        </w:rPr>
+        <w:t>|  c</w:t>
+      </w:r>
+      <w:proofErr w:type="gramEnd"/>
+      <w:r>
+        <w:rPr>
+          <w:rFonts w:ascii="Courier New" w:hAnsi="Courier New" w:cs="Courier New"/>
+          <w:b/>
+        </w:rPr>
+        <w:t>:\path\to\</w:t>
+      </w:r>
+      <w:r>
+        <w:rPr>
+          <w:rFonts w:ascii="Courier New" w:hAnsi="Courier New" w:cs="Courier New"/>
+          <w:b/>
+        </w:rPr>
         <w:t>java</w:t>
       </w:r>
+      <w:r>
+        <w:rPr>
+          <w:rFonts w:ascii="Courier New" w:hAnsi="Courier New" w:cs="Courier New"/>
+          <w:b/>
+        </w:rPr>
+        <w:t>.exe</w:t>
+      </w:r>
+      <w:r>
+        <w:rPr>
+          <w:rFonts w:ascii="Courier New" w:hAnsi="Courier New" w:cs="Courier New"/>
+          <w:b/>
+        </w:rPr>
+        <w:t xml:space="preserve"> -jar </w:t>
+      </w:r>
+      <w:r>
+        <w:rPr>
+          <w:rFonts w:ascii="Courier New" w:hAnsi="Courier New" w:cs="Courier New"/>
+          <w:b/>
+        </w:rPr>
+        <w:t>o</w:t>
+      </w:r>
+      <w:r>
+        <w:rPr>
+          <w:rFonts w:ascii="Courier New" w:hAnsi="Courier New" w:cs="Courier New"/>
+          <w:b/>
+        </w:rPr>
+        <w:t>pbm.jar</w:t>
+      </w:r>
+    </w:p>
+    <w:p>
+      <w:pPr>
+        <w:spacing w:after="0"/>
+        <w:rPr>
+          <w:rFonts w:asciiTheme="minorHAnsi" w:hAnsiTheme="minorHAnsi" w:cstheme="minorHAnsi"/>
+        </w:rPr>
+      </w:pPr>
+    </w:p>
+    <w:p>
+      <w:pPr>
+        <w:spacing w:after="0"/>
+        <w:rPr>
+          <w:rFonts w:asciiTheme="minorHAnsi" w:hAnsiTheme="minorHAnsi" w:cstheme="minorHAnsi"/>
+        </w:rPr>
+      </w:pPr>
+      <w:proofErr w:type="gramStart"/>
+      <w:r>
+        <w:rPr>
+          <w:rFonts w:asciiTheme="minorHAnsi" w:hAnsiTheme="minorHAnsi" w:cstheme="minorHAnsi"/>
+        </w:rPr>
+        <w:t>or</w:t>
+      </w:r>
       <w:proofErr w:type="gramEnd"/>
       <w:r>
         <w:rPr>
-          <w:rFonts w:ascii="Courier New" w:hAnsi="Courier New" w:cs="Courier New"/>
-          <w:b/>
-        </w:rPr>
-        <w:t xml:space="preserve"> -jar c:\path\to\opbm.jar</w:t>
-      </w:r>
-    </w:p>
-    <w:p>
-      <w:pPr>
-        <w:spacing w:after="0"/>
-        <w:rPr>
-          <w:rFonts w:asciiTheme="minorHAnsi" w:hAnsiTheme="minorHAnsi" w:cstheme="minorHAnsi"/>
-        </w:rPr>
-      </w:pPr>
-    </w:p>
-    <w:p>
-      <w:pPr>
-        <w:spacing w:after="0"/>
-        <w:rPr>
-          <w:rFonts w:asciiTheme="minorHAnsi" w:hAnsiTheme="minorHAnsi" w:cstheme="minorHAnsi"/>
-        </w:rPr>
-      </w:pPr>
+          <w:rFonts w:asciiTheme="minorHAnsi" w:hAnsiTheme="minorHAnsi" w:cstheme="minorHAnsi"/>
+        </w:rPr>
+        <w:t xml:space="preserve"> to create a shortcut which has for its executable:</w:t>
+      </w:r>
+    </w:p>
+    <w:p>
+      <w:pPr>
+        <w:spacing w:after="0"/>
+        <w:rPr>
+          <w:rFonts w:ascii="Courier New" w:hAnsi="Courier New" w:cs="Courier New"/>
+          <w:b/>
+        </w:rPr>
+      </w:pPr>
+      <w:r>
+        <w:rPr>
+          <w:rFonts w:ascii="Courier New" w:hAnsi="Courier New" w:cs="Courier New"/>
+          <w:b/>
+        </w:rPr>
+        <w:tab/>
+      </w:r>
+      <w:r>
+        <w:rPr>
+          <w:rFonts w:ascii="Courier New" w:hAnsi="Courier New" w:cs="Courier New"/>
+          <w:b/>
+        </w:rPr>
+        <w:t>3</w:t>
+      </w:r>
       <w:proofErr w:type="gramStart"/>
       <w:r>
         <w:rPr>
-          <w:rFonts w:asciiTheme="minorHAnsi" w:hAnsiTheme="minorHAnsi" w:cstheme="minorHAnsi"/>
-        </w:rPr>
-        <w:t>or</w:t>
+          <w:rFonts w:ascii="Courier New" w:hAnsi="Courier New" w:cs="Courier New"/>
+          <w:b/>
+        </w:rPr>
+        <w:t xml:space="preserve">|  </w:t>
+      </w:r>
+      <w:r>
+        <w:rPr>
+          <w:rFonts w:ascii="Courier New" w:hAnsi="Courier New" w:cs="Courier New"/>
+          <w:b/>
+        </w:rPr>
+        <w:t>c</w:t>
       </w:r>
       <w:proofErr w:type="gramEnd"/>
       <w:r>
         <w:rPr>
-          <w:rFonts w:asciiTheme="minorHAnsi" w:hAnsiTheme="minorHAnsi" w:cstheme="minorHAnsi"/>
-        </w:rPr>
-        <w:t xml:space="preserve"> to create a shortcut which has for its executable:</w:t>
-      </w:r>
-    </w:p>
-    <w:p>
-      <w:pPr>
-        <w:spacing w:after="0"/>
-        <w:rPr>
-          <w:rFonts w:ascii="Courier New" w:hAnsi="Courier New" w:cs="Courier New"/>
-          <w:b/>
-        </w:rPr>
-      </w:pPr>
-      <w:r>
-        <w:rPr>
-          <w:rFonts w:ascii="Courier New" w:hAnsi="Courier New" w:cs="Courier New"/>
-          <w:b/>
-        </w:rPr>
-        <w:tab/>
-      </w:r>
-      <w:r>
-        <w:rPr>
-          <w:rFonts w:ascii="Courier New" w:hAnsi="Courier New" w:cs="Courier New"/>
-          <w:b/>
-        </w:rPr>
-        <w:t>2</w:t>
-      </w:r>
-      <w:proofErr w:type="gramStart"/>
-      <w:r>
-        <w:rPr>
-          <w:rFonts w:ascii="Courier New" w:hAnsi="Courier New" w:cs="Courier New"/>
-          <w:b/>
-        </w:rPr>
-        <w:t xml:space="preserve">|  </w:t>
-      </w:r>
-      <w:r>
-        <w:rPr>
-          <w:rFonts w:ascii="Courier New" w:hAnsi="Courier New" w:cs="Courier New"/>
-          <w:b/>
-        </w:rPr>
-        <w:t>c</w:t>
-      </w:r>
-      <w:proofErr w:type="gramEnd"/>
-      <w:r>
-        <w:rPr>
           <w:rFonts w:ascii="Courier New" w:hAnsi="Courier New" w:cs="Courier New"/>
           <w:b/>
         </w:rPr>
@@ -543,8 +617,7 @@
       <w:pPr>
         <w:spacing w:after="0"/>
         <w:rPr>
-          <w:rFonts w:ascii="Courier New" w:hAnsi="Courier New" w:cs="Courier New"/>
-          <w:b/>
+          <w:rFonts w:asciiTheme="minorHAnsi" w:hAnsiTheme="minorHAnsi" w:cstheme="minorHAnsi"/>
         </w:rPr>
       </w:pPr>
       <w:r>
@@ -562,17 +635,6 @@
         <w:tab/>
         <w:t>@filename</w:t>
       </w:r>
-    </w:p>
-    <w:p>
-      <w:pPr>
-        <w:tabs>
-          <w:tab w:val="clear" w:pos="720"/>
-        </w:tabs>
-        <w:suppressAutoHyphens w:val="0"/>
-        <w:rPr>
-          <w:rFonts w:asciiTheme="minorHAnsi" w:hAnsiTheme="minorHAnsi" w:cstheme="minorHAnsi"/>
-        </w:rPr>
-      </w:pPr>
       <w:r>
         <w:rPr>
           <w:rFonts w:asciiTheme="minorHAnsi" w:hAnsiTheme="minorHAnsi" w:cstheme="minorHAnsi"/>
@@ -1067,7 +1129,15 @@
         <w:rPr>
           <w:rFonts w:asciiTheme="minorHAnsi" w:hAnsiTheme="minorHAnsi" w:cstheme="minorHAnsi"/>
         </w:rPr>
-        <w:t>rface” which allows switching to the developer window.  And on the developer window’s main navigation pane (click “Home” to go to the main navigation pane if on a sub-menu), there is a new “Skin” option, which takes the user to the simple, skinned interface.  In this way, the user can move back-and-forth between the interfaces for demonstration purposes, or when developing new scripts.</w:t>
+        <w:t>rface” which allows switching to the developer window.  And on the developer window’s main navigation pane (click “Home” to go to the main navigation pane if on a sub-menu), there is a new “Skin” op</w:t>
+      </w:r>
+      <w:bookmarkStart w:id="0" w:name="_GoBack"/>
+      <w:bookmarkEnd w:id="0"/>
+      <w:r>
+        <w:rPr>
+          <w:rFonts w:asciiTheme="minorHAnsi" w:hAnsiTheme="minorHAnsi" w:cstheme="minorHAnsi"/>
+        </w:rPr>
+        <w:t>tion, which takes the user to the simple, skinned interface.  In this way, the user can move back-and-forth between the interfaces for demonstration purposes, or when developing new scripts.</w:t>
       </w:r>
     </w:p>
     <w:p>
@@ -2604,8 +2674,6 @@
           <w:rFonts w:asciiTheme="minorHAnsi" w:hAnsiTheme="minorHAnsi" w:cstheme="minorHAnsi"/>
         </w:rPr>
       </w:pPr>
-      <w:bookmarkStart w:id="0" w:name="_GoBack"/>
-      <w:bookmarkEnd w:id="0"/>
       <w:r>
         <w:rPr>
           <w:rFonts w:asciiTheme="minorHAnsi" w:hAnsiTheme="minorHAnsi" w:cstheme="minorHAnsi"/>

</xml_diff>